<commit_message>
It was not the last commit.
</commit_message>
<xml_diff>
--- a/School files/7. Bewijs samenwerking met GIT.docx
+++ b/School files/7. Bewijs samenwerking met GIT.docx
@@ -4,7 +4,7 @@
   <w:body>
     <w:p>
       <w:pPr>
-        <w:pStyle w:val="Titel"/>
+        <w:pStyle w:val="Title"/>
         <w:jc w:val="center"/>
       </w:pPr>
       <w:bookmarkStart w:id="0" w:name="_Toc518568554"/>
@@ -15,43 +15,43 @@
     </w:p>
     <w:p>
       <w:pPr>
-        <w:pStyle w:val="Geenafstand"/>
-        <w:jc w:val="center"/>
-      </w:pPr>
-    </w:p>
-    <w:p>
-      <w:pPr>
-        <w:pStyle w:val="Geenafstand"/>
-        <w:jc w:val="center"/>
-      </w:pPr>
-    </w:p>
-    <w:p>
-      <w:pPr>
-        <w:pStyle w:val="Geenafstand"/>
-        <w:jc w:val="center"/>
-      </w:pPr>
-    </w:p>
-    <w:p>
-      <w:pPr>
-        <w:pStyle w:val="Geenafstand"/>
-        <w:jc w:val="center"/>
-      </w:pPr>
-    </w:p>
-    <w:p>
-      <w:pPr>
-        <w:pStyle w:val="Geenafstand"/>
-        <w:jc w:val="center"/>
-      </w:pPr>
-    </w:p>
-    <w:p>
-      <w:pPr>
-        <w:pStyle w:val="Geenafstand"/>
-        <w:jc w:val="center"/>
-      </w:pPr>
-    </w:p>
-    <w:p>
-      <w:pPr>
-        <w:pStyle w:val="Geenafstand"/>
+        <w:pStyle w:val="NoSpacing"/>
+        <w:jc w:val="center"/>
+      </w:pPr>
+    </w:p>
+    <w:p>
+      <w:pPr>
+        <w:pStyle w:val="NoSpacing"/>
+        <w:jc w:val="center"/>
+      </w:pPr>
+    </w:p>
+    <w:p>
+      <w:pPr>
+        <w:pStyle w:val="NoSpacing"/>
+        <w:jc w:val="center"/>
+      </w:pPr>
+    </w:p>
+    <w:p>
+      <w:pPr>
+        <w:pStyle w:val="NoSpacing"/>
+        <w:jc w:val="center"/>
+      </w:pPr>
+    </w:p>
+    <w:p>
+      <w:pPr>
+        <w:pStyle w:val="NoSpacing"/>
+        <w:jc w:val="center"/>
+      </w:pPr>
+    </w:p>
+    <w:p>
+      <w:pPr>
+        <w:pStyle w:val="NoSpacing"/>
+        <w:jc w:val="center"/>
+      </w:pPr>
+    </w:p>
+    <w:p>
+      <w:pPr>
+        <w:pStyle w:val="NoSpacing"/>
         <w:jc w:val="center"/>
       </w:pPr>
       <w:r>
@@ -149,139 +149,139 @@
     </w:p>
     <w:p>
       <w:pPr>
-        <w:pStyle w:val="Geenafstand"/>
-        <w:jc w:val="center"/>
-      </w:pPr>
-    </w:p>
-    <w:p>
-      <w:pPr>
-        <w:pStyle w:val="Geenafstand"/>
-        <w:jc w:val="center"/>
-      </w:pPr>
-    </w:p>
-    <w:p>
-      <w:pPr>
-        <w:pStyle w:val="Geenafstand"/>
-        <w:jc w:val="center"/>
-      </w:pPr>
-    </w:p>
-    <w:p>
-      <w:pPr>
-        <w:pStyle w:val="Geenafstand"/>
-        <w:jc w:val="center"/>
-      </w:pPr>
-    </w:p>
-    <w:p>
-      <w:pPr>
-        <w:pStyle w:val="Geenafstand"/>
-        <w:jc w:val="center"/>
-      </w:pPr>
-    </w:p>
-    <w:p>
-      <w:pPr>
-        <w:pStyle w:val="Geenafstand"/>
-        <w:jc w:val="center"/>
-      </w:pPr>
-    </w:p>
-    <w:p>
-      <w:pPr>
-        <w:pStyle w:val="Geenafstand"/>
-        <w:jc w:val="center"/>
-      </w:pPr>
-    </w:p>
-    <w:p>
-      <w:pPr>
-        <w:pStyle w:val="Geenafstand"/>
-        <w:jc w:val="center"/>
-      </w:pPr>
-    </w:p>
-    <w:p>
-      <w:pPr>
-        <w:pStyle w:val="Geenafstand"/>
-        <w:jc w:val="center"/>
-      </w:pPr>
-    </w:p>
-    <w:p>
-      <w:pPr>
-        <w:pStyle w:val="Geenafstand"/>
-        <w:jc w:val="center"/>
-      </w:pPr>
-    </w:p>
-    <w:p>
-      <w:pPr>
-        <w:pStyle w:val="Geenafstand"/>
-        <w:jc w:val="center"/>
-      </w:pPr>
-    </w:p>
-    <w:p>
-      <w:pPr>
-        <w:pStyle w:val="Geenafstand"/>
-        <w:jc w:val="center"/>
-      </w:pPr>
-    </w:p>
-    <w:p>
-      <w:pPr>
-        <w:pStyle w:val="Geenafstand"/>
-        <w:jc w:val="center"/>
-      </w:pPr>
-    </w:p>
-    <w:p>
-      <w:pPr>
-        <w:pStyle w:val="Geenafstand"/>
-        <w:jc w:val="center"/>
-      </w:pPr>
-    </w:p>
-    <w:p>
-      <w:pPr>
-        <w:pStyle w:val="Geenafstand"/>
-        <w:jc w:val="center"/>
-      </w:pPr>
-    </w:p>
-    <w:p>
-      <w:pPr>
-        <w:pStyle w:val="Geenafstand"/>
-        <w:jc w:val="center"/>
-      </w:pPr>
-    </w:p>
-    <w:p>
-      <w:pPr>
-        <w:pStyle w:val="Geenafstand"/>
-        <w:jc w:val="center"/>
-      </w:pPr>
-    </w:p>
-    <w:p>
-      <w:pPr>
-        <w:pStyle w:val="Geenafstand"/>
-        <w:jc w:val="center"/>
-      </w:pPr>
-    </w:p>
-    <w:p>
-      <w:pPr>
-        <w:pStyle w:val="Geenafstand"/>
-        <w:jc w:val="center"/>
-      </w:pPr>
-    </w:p>
-    <w:p>
-      <w:pPr>
-        <w:pStyle w:val="Geenafstand"/>
-        <w:jc w:val="center"/>
-      </w:pPr>
-    </w:p>
-    <w:p>
-      <w:pPr>
-        <w:pStyle w:val="Geenafstand"/>
-        <w:jc w:val="center"/>
-      </w:pPr>
-    </w:p>
-    <w:p>
-      <w:pPr>
-        <w:pStyle w:val="Geenafstand"/>
-        <w:jc w:val="center"/>
-      </w:pPr>
-    </w:p>
-    <w:p>
-      <w:pPr>
-        <w:pStyle w:val="Geenafstand"/>
+        <w:pStyle w:val="NoSpacing"/>
+        <w:jc w:val="center"/>
+      </w:pPr>
+    </w:p>
+    <w:p>
+      <w:pPr>
+        <w:pStyle w:val="NoSpacing"/>
+        <w:jc w:val="center"/>
+      </w:pPr>
+    </w:p>
+    <w:p>
+      <w:pPr>
+        <w:pStyle w:val="NoSpacing"/>
+        <w:jc w:val="center"/>
+      </w:pPr>
+    </w:p>
+    <w:p>
+      <w:pPr>
+        <w:pStyle w:val="NoSpacing"/>
+        <w:jc w:val="center"/>
+      </w:pPr>
+    </w:p>
+    <w:p>
+      <w:pPr>
+        <w:pStyle w:val="NoSpacing"/>
+        <w:jc w:val="center"/>
+      </w:pPr>
+    </w:p>
+    <w:p>
+      <w:pPr>
+        <w:pStyle w:val="NoSpacing"/>
+        <w:jc w:val="center"/>
+      </w:pPr>
+    </w:p>
+    <w:p>
+      <w:pPr>
+        <w:pStyle w:val="NoSpacing"/>
+        <w:jc w:val="center"/>
+      </w:pPr>
+    </w:p>
+    <w:p>
+      <w:pPr>
+        <w:pStyle w:val="NoSpacing"/>
+        <w:jc w:val="center"/>
+      </w:pPr>
+    </w:p>
+    <w:p>
+      <w:pPr>
+        <w:pStyle w:val="NoSpacing"/>
+        <w:jc w:val="center"/>
+      </w:pPr>
+    </w:p>
+    <w:p>
+      <w:pPr>
+        <w:pStyle w:val="NoSpacing"/>
+        <w:jc w:val="center"/>
+      </w:pPr>
+    </w:p>
+    <w:p>
+      <w:pPr>
+        <w:pStyle w:val="NoSpacing"/>
+        <w:jc w:val="center"/>
+      </w:pPr>
+    </w:p>
+    <w:p>
+      <w:pPr>
+        <w:pStyle w:val="NoSpacing"/>
+        <w:jc w:val="center"/>
+      </w:pPr>
+    </w:p>
+    <w:p>
+      <w:pPr>
+        <w:pStyle w:val="NoSpacing"/>
+        <w:jc w:val="center"/>
+      </w:pPr>
+    </w:p>
+    <w:p>
+      <w:pPr>
+        <w:pStyle w:val="NoSpacing"/>
+        <w:jc w:val="center"/>
+      </w:pPr>
+    </w:p>
+    <w:p>
+      <w:pPr>
+        <w:pStyle w:val="NoSpacing"/>
+        <w:jc w:val="center"/>
+      </w:pPr>
+    </w:p>
+    <w:p>
+      <w:pPr>
+        <w:pStyle w:val="NoSpacing"/>
+        <w:jc w:val="center"/>
+      </w:pPr>
+    </w:p>
+    <w:p>
+      <w:pPr>
+        <w:pStyle w:val="NoSpacing"/>
+        <w:jc w:val="center"/>
+      </w:pPr>
+    </w:p>
+    <w:p>
+      <w:pPr>
+        <w:pStyle w:val="NoSpacing"/>
+        <w:jc w:val="center"/>
+      </w:pPr>
+    </w:p>
+    <w:p>
+      <w:pPr>
+        <w:pStyle w:val="NoSpacing"/>
+        <w:jc w:val="center"/>
+      </w:pPr>
+    </w:p>
+    <w:p>
+      <w:pPr>
+        <w:pStyle w:val="NoSpacing"/>
+        <w:jc w:val="center"/>
+      </w:pPr>
+    </w:p>
+    <w:p>
+      <w:pPr>
+        <w:pStyle w:val="NoSpacing"/>
+        <w:jc w:val="center"/>
+      </w:pPr>
+    </w:p>
+    <w:p>
+      <w:pPr>
+        <w:pStyle w:val="NoSpacing"/>
+        <w:jc w:val="center"/>
+      </w:pPr>
+    </w:p>
+    <w:p>
+      <w:pPr>
+        <w:pStyle w:val="NoSpacing"/>
         <w:jc w:val="right"/>
         <w:rPr>
           <w:b/>
@@ -298,7 +298,7 @@
     </w:p>
     <w:p>
       <w:pPr>
-        <w:pStyle w:val="Geenafstand"/>
+        <w:pStyle w:val="NoSpacing"/>
         <w:jc w:val="right"/>
       </w:pPr>
       <w:r>
@@ -307,7 +307,7 @@
     </w:p>
     <w:p>
       <w:pPr>
-        <w:pStyle w:val="Geenafstand"/>
+        <w:pStyle w:val="NoSpacing"/>
         <w:jc w:val="right"/>
       </w:pPr>
       <w:r>
@@ -316,7 +316,7 @@
     </w:p>
     <w:p>
       <w:pPr>
-        <w:pStyle w:val="Geenafstand"/>
+        <w:pStyle w:val="NoSpacing"/>
         <w:jc w:val="right"/>
       </w:pPr>
       <w:r>
@@ -325,7 +325,7 @@
     </w:p>
     <w:p>
       <w:pPr>
-        <w:pStyle w:val="Geenafstand"/>
+        <w:pStyle w:val="NoSpacing"/>
         <w:jc w:val="right"/>
       </w:pPr>
       <w:proofErr w:type="spellStart"/>
@@ -344,7 +344,7 @@
     </w:p>
     <w:p>
       <w:pPr>
-        <w:pStyle w:val="Geenafstand"/>
+        <w:pStyle w:val="NoSpacing"/>
       </w:pPr>
       <w:r>
         <w:br w:type="page"/>
@@ -375,7 +375,7 @@
       <w:sdtContent>
         <w:p>
           <w:pPr>
-            <w:pStyle w:val="Kopvaninhoudsopgave"/>
+            <w:pStyle w:val="TOCHeading"/>
           </w:pPr>
           <w:r>
             <w:t>Inhoudsopgave</w:t>
@@ -383,7 +383,7 @@
         </w:p>
         <w:p>
           <w:pPr>
-            <w:pStyle w:val="Inhopg1"/>
+            <w:pStyle w:val="TOC1"/>
             <w:tabs>
               <w:tab w:val="right" w:leader="dot" w:pos="9062"/>
             </w:tabs>
@@ -462,7 +462,7 @@
         </w:p>
         <w:p>
           <w:pPr>
-            <w:pStyle w:val="Inhopg1"/>
+            <w:pStyle w:val="TOC1"/>
             <w:tabs>
               <w:tab w:val="right" w:leader="dot" w:pos="9062"/>
             </w:tabs>
@@ -546,12 +546,12 @@
     </w:sdt>
     <w:p>
       <w:pPr>
-        <w:pStyle w:val="Geenafstand"/>
-      </w:pPr>
-    </w:p>
-    <w:p>
-      <w:pPr>
-        <w:pStyle w:val="Geenafstand"/>
+        <w:pStyle w:val="NoSpacing"/>
+      </w:pPr>
+    </w:p>
+    <w:p>
+      <w:pPr>
+        <w:pStyle w:val="NoSpacing"/>
       </w:pPr>
     </w:p>
     <w:p>
@@ -569,7 +569,7 @@
     </w:p>
     <w:p>
       <w:pPr>
-        <w:pStyle w:val="Kop1"/>
+        <w:pStyle w:val="Heading1"/>
         <w:spacing w:before="0"/>
         <w:rPr>
           <w:lang w:val="nl-NL"/>
@@ -609,7 +609,7 @@
     </w:p>
     <w:p>
       <w:pPr>
-        <w:pStyle w:val="Geenafstand"/>
+        <w:pStyle w:val="NoSpacing"/>
       </w:pPr>
       <w:r>
         <w:t xml:space="preserve">Op vrijdag 6 september is het groepje 1 of 30 ontstaan, en kregen wij de opdracht memory. Het doel van dit project was om een memory project te gaan maken voor onze opdrachtgever Dhr. </w:t>
@@ -639,17 +639,15 @@
           <w:lang w:val="nl-NL"/>
         </w:rPr>
       </w:pPr>
-      <w:bookmarkStart w:id="3" w:name="_GoBack"/>
-      <w:bookmarkEnd w:id="3"/>
-    </w:p>
-    <w:p>
-      <w:pPr>
-        <w:pStyle w:val="Geenafstand"/>
-      </w:pPr>
-    </w:p>
-    <w:p>
-      <w:pPr>
-        <w:pStyle w:val="Geenafstand"/>
+    </w:p>
+    <w:p>
+      <w:pPr>
+        <w:pStyle w:val="NoSpacing"/>
+      </w:pPr>
+    </w:p>
+    <w:p>
+      <w:pPr>
+        <w:pStyle w:val="NoSpacing"/>
       </w:pPr>
       <w:r>
         <w:br w:type="page"/>
@@ -657,12 +655,12 @@
     </w:p>
     <w:p>
       <w:pPr>
-        <w:pStyle w:val="Kop1"/>
+        <w:pStyle w:val="Heading1"/>
         <w:rPr>
           <w:lang w:val="nl-NL"/>
         </w:rPr>
       </w:pPr>
-      <w:bookmarkStart w:id="4" w:name="_Toc23758379"/>
+      <w:bookmarkStart w:id="3" w:name="_Toc23758379"/>
       <w:proofErr w:type="spellStart"/>
       <w:r>
         <w:rPr>
@@ -671,12 +669,12 @@
         <w:lastRenderedPageBreak/>
         <w:t>Github</w:t>
       </w:r>
-      <w:bookmarkEnd w:id="4"/>
+      <w:bookmarkEnd w:id="3"/>
       <w:proofErr w:type="spellEnd"/>
     </w:p>
     <w:p>
       <w:pPr>
-        <w:pStyle w:val="Geenafstand"/>
+        <w:pStyle w:val="NoSpacing"/>
       </w:pPr>
       <w:r>
         <w:t xml:space="preserve">Voor de versiebeheer van dit project hebben wij gebruik gemaakt van </w:t>
@@ -688,14 +686,187 @@
       <w:proofErr w:type="spellEnd"/>
       <w:r>
         <w:t xml:space="preserve">. </w:t>
+      </w:r>
+      <w:r>
+        <w:t xml:space="preserve">Hier volgen enkele screenshots van de </w:t>
+      </w:r>
+      <w:proofErr w:type="spellStart"/>
+      <w:r>
+        <w:t>commits</w:t>
+      </w:r>
+      <w:proofErr w:type="spellEnd"/>
+      <w:r>
+        <w:t>:</w:t>
+      </w:r>
+    </w:p>
+    <w:p>
+      <w:pPr>
+        <w:pStyle w:val="NoSpacing"/>
+      </w:pPr>
+      <w:r>
+        <w:drawing>
+          <wp:inline distT="0" distB="0" distL="0" distR="0" wp14:anchorId="7A9CFFFF" wp14:editId="518680EE">
+            <wp:extent cx="6563106" cy="3038475"/>
+            <wp:effectExtent l="0" t="0" r="9525" b="0"/>
+            <wp:docPr id="1" name="Picture 1"/>
+            <wp:cNvGraphicFramePr>
+              <a:graphicFrameLocks xmlns:a="http://schemas.openxmlformats.org/drawingml/2006/main" noChangeAspect="1"/>
+            </wp:cNvGraphicFramePr>
+            <a:graphic xmlns:a="http://schemas.openxmlformats.org/drawingml/2006/main">
+              <a:graphicData uri="http://schemas.openxmlformats.org/drawingml/2006/picture">
+                <pic:pic xmlns:pic="http://schemas.openxmlformats.org/drawingml/2006/picture">
+                  <pic:nvPicPr>
+                    <pic:cNvPr id="1" name=""/>
+                    <pic:cNvPicPr/>
+                  </pic:nvPicPr>
+                  <pic:blipFill>
+                    <a:blip r:embed="rId8"/>
+                    <a:stretch>
+                      <a:fillRect/>
+                    </a:stretch>
+                  </pic:blipFill>
+                  <pic:spPr>
+                    <a:xfrm>
+                      <a:off x="0" y="0"/>
+                      <a:ext cx="6566237" cy="3039925"/>
+                    </a:xfrm>
+                    <a:prstGeom prst="rect">
+                      <a:avLst/>
+                    </a:prstGeom>
+                  </pic:spPr>
+                </pic:pic>
+              </a:graphicData>
+            </a:graphic>
+          </wp:inline>
+        </w:drawing>
       </w:r>
     </w:p>
     <w:bookmarkEnd w:id="0"/>
     <w:bookmarkEnd w:id="1"/>
     <w:p>
       <w:pPr>
-        <w:pStyle w:val="Geenafstand"/>
-      </w:pPr>
+        <w:pStyle w:val="NoSpacing"/>
+      </w:pPr>
+    </w:p>
+    <w:p>
+      <w:pPr>
+        <w:pStyle w:val="NoSpacing"/>
+      </w:pPr>
+      <w:r>
+        <w:drawing>
+          <wp:inline distT="0" distB="0" distL="0" distR="0" wp14:anchorId="4C61705E" wp14:editId="24B026A9">
+            <wp:extent cx="6496901" cy="3076575"/>
+            <wp:effectExtent l="0" t="0" r="0" b="0"/>
+            <wp:docPr id="2" name="Picture 2"/>
+            <wp:cNvGraphicFramePr>
+              <a:graphicFrameLocks xmlns:a="http://schemas.openxmlformats.org/drawingml/2006/main" noChangeAspect="1"/>
+            </wp:cNvGraphicFramePr>
+            <a:graphic xmlns:a="http://schemas.openxmlformats.org/drawingml/2006/main">
+              <a:graphicData uri="http://schemas.openxmlformats.org/drawingml/2006/picture">
+                <pic:pic xmlns:pic="http://schemas.openxmlformats.org/drawingml/2006/picture">
+                  <pic:nvPicPr>
+                    <pic:cNvPr id="1" name=""/>
+                    <pic:cNvPicPr/>
+                  </pic:nvPicPr>
+                  <pic:blipFill>
+                    <a:blip r:embed="rId9"/>
+                    <a:stretch>
+                      <a:fillRect/>
+                    </a:stretch>
+                  </pic:blipFill>
+                  <pic:spPr>
+                    <a:xfrm>
+                      <a:off x="0" y="0"/>
+                      <a:ext cx="6510185" cy="3082866"/>
+                    </a:xfrm>
+                    <a:prstGeom prst="rect">
+                      <a:avLst/>
+                    </a:prstGeom>
+                  </pic:spPr>
+                </pic:pic>
+              </a:graphicData>
+            </a:graphic>
+          </wp:inline>
+        </w:drawing>
+      </w:r>
+    </w:p>
+    <w:p>
+      <w:pPr>
+        <w:pStyle w:val="NoSpacing"/>
+      </w:pPr>
+    </w:p>
+    <w:p>
+      <w:pPr>
+        <w:pStyle w:val="NoSpacing"/>
+      </w:pPr>
+      <w:r>
+        <w:lastRenderedPageBreak/>
+        <w:drawing>
+          <wp:inline distT="0" distB="0" distL="0" distR="0" wp14:anchorId="6A8F34F1" wp14:editId="16E05881">
+            <wp:extent cx="5760720" cy="2751455"/>
+            <wp:effectExtent l="0" t="0" r="0" b="0"/>
+            <wp:docPr id="3" name="Picture 3"/>
+            <wp:cNvGraphicFramePr>
+              <a:graphicFrameLocks xmlns:a="http://schemas.openxmlformats.org/drawingml/2006/main" noChangeAspect="1"/>
+            </wp:cNvGraphicFramePr>
+            <a:graphic xmlns:a="http://schemas.openxmlformats.org/drawingml/2006/main">
+              <a:graphicData uri="http://schemas.openxmlformats.org/drawingml/2006/picture">
+                <pic:pic xmlns:pic="http://schemas.openxmlformats.org/drawingml/2006/picture">
+                  <pic:nvPicPr>
+                    <pic:cNvPr id="1" name=""/>
+                    <pic:cNvPicPr/>
+                  </pic:nvPicPr>
+                  <pic:blipFill>
+                    <a:blip r:embed="rId10"/>
+                    <a:stretch>
+                      <a:fillRect/>
+                    </a:stretch>
+                  </pic:blipFill>
+                  <pic:spPr>
+                    <a:xfrm>
+                      <a:off x="0" y="0"/>
+                      <a:ext cx="5760720" cy="2751455"/>
+                    </a:xfrm>
+                    <a:prstGeom prst="rect">
+                      <a:avLst/>
+                    </a:prstGeom>
+                  </pic:spPr>
+                </pic:pic>
+              </a:graphicData>
+            </a:graphic>
+          </wp:inline>
+        </w:drawing>
+      </w:r>
+    </w:p>
+    <w:p>
+      <w:pPr>
+        <w:pStyle w:val="NoSpacing"/>
+      </w:pPr>
+    </w:p>
+    <w:p>
+      <w:pPr>
+        <w:pStyle w:val="NoSpacing"/>
+      </w:pPr>
+      <w:hyperlink r:id="rId11" w:history="1">
+        <w:r>
+          <w:rPr>
+            <w:rStyle w:val="Hyperlink"/>
+          </w:rPr>
+          <w:t>https://github.com/redmarsprenger/memory</w:t>
+        </w:r>
+      </w:hyperlink>
+    </w:p>
+    <w:p>
+      <w:pPr>
+        <w:pStyle w:val="NoSpacing"/>
+      </w:pPr>
+    </w:p>
+    <w:p>
+      <w:pPr>
+        <w:pStyle w:val="NoSpacing"/>
+      </w:pPr>
+      <w:bookmarkStart w:id="4" w:name="_GoBack"/>
+      <w:bookmarkEnd w:id="4"/>
     </w:p>
     <w:sectPr>
       <w:pgSz w:w="11906" w:h="16838"/>
@@ -961,7 +1132,7 @@
       </w:pPr>
     </w:pPrDefault>
   </w:docDefaults>
-  <w:latentStyles w:defLockedState="0" w:defUIPriority="99" w:defSemiHidden="0" w:defUnhideWhenUsed="0" w:defQFormat="0" w:count="375">
+  <w:latentStyles w:defLockedState="0" w:defUIPriority="99" w:defSemiHidden="0" w:defUnhideWhenUsed="0" w:defQFormat="0" w:count="377">
     <w:lsdException w:name="Normal" w:uiPriority="0" w:qFormat="1"/>
     <w:lsdException w:name="heading 1" w:uiPriority="9" w:qFormat="1"/>
     <w:lsdException w:name="heading 2" w:semiHidden="1" w:uiPriority="9" w:unhideWhenUsed="1" w:qFormat="1"/>
@@ -1067,7 +1238,6 @@
     <w:lsdException w:name="HTML Sample" w:semiHidden="1" w:unhideWhenUsed="1"/>
     <w:lsdException w:name="HTML Typewriter" w:semiHidden="1" w:unhideWhenUsed="1"/>
     <w:lsdException w:name="HTML Variable" w:semiHidden="1" w:unhideWhenUsed="1"/>
-    <w:lsdException w:name="Normal Table" w:semiHidden="1" w:unhideWhenUsed="1"/>
     <w:lsdException w:name="annotation subject" w:semiHidden="1" w:unhideWhenUsed="1"/>
     <w:lsdException w:name="No List" w:semiHidden="1" w:unhideWhenUsed="1"/>
     <w:lsdException w:name="Outline List 1" w:semiHidden="1" w:unhideWhenUsed="1"/>
@@ -1113,11 +1283,9 @@
     <w:lsdException w:name="Table Subtle 1" w:semiHidden="1" w:unhideWhenUsed="1"/>
     <w:lsdException w:name="Table Subtle 2" w:semiHidden="1" w:unhideWhenUsed="1"/>
     <w:lsdException w:name="Table Web 1" w:semiHidden="1" w:unhideWhenUsed="1"/>
-    <w:lsdException w:name="Table Web 2" w:semiHidden="1" w:unhideWhenUsed="1"/>
     <w:lsdException w:name="Table Web 3" w:semiHidden="1" w:unhideWhenUsed="1"/>
     <w:lsdException w:name="Balloon Text" w:semiHidden="1" w:unhideWhenUsed="1"/>
     <w:lsdException w:name="Table Grid" w:uiPriority="39"/>
-    <w:lsdException w:name="Table Theme" w:semiHidden="1" w:unhideWhenUsed="1"/>
     <w:lsdException w:name="Placeholder Text" w:semiHidden="1"/>
     <w:lsdException w:name="No Spacing" w:uiPriority="1" w:qFormat="1"/>
     <w:lsdException w:name="Light Shading" w:uiPriority="60"/>
@@ -1337,8 +1505,10 @@
     <w:lsdException w:name="Smart Hyperlink" w:semiHidden="1" w:unhideWhenUsed="1"/>
     <w:lsdException w:name="Hashtag" w:semiHidden="1" w:unhideWhenUsed="1"/>
     <w:lsdException w:name="Unresolved Mention" w:semiHidden="1" w:unhideWhenUsed="1"/>
+    <w:lsdException w:name="Smart Link" w:semiHidden="1" w:unhideWhenUsed="1"/>
+    <w:lsdException w:name="Smart Link Error" w:semiHidden="1" w:unhideWhenUsed="1"/>
   </w:latentStyles>
-  <w:style w:type="paragraph" w:default="1" w:styleId="Standaard">
+  <w:style w:type="paragraph" w:default="1" w:styleId="Normal">
     <w:name w:val="Normal"/>
     <w:qFormat/>
     <w:rsid w:val="00F51C60"/>
@@ -1349,11 +1519,11 @@
       <w:lang w:val="en-US"/>
     </w:rPr>
   </w:style>
-  <w:style w:type="paragraph" w:styleId="Kop1">
+  <w:style w:type="paragraph" w:styleId="Heading1">
     <w:name w:val="heading 1"/>
-    <w:basedOn w:val="Standaard"/>
-    <w:next w:val="Standaard"/>
-    <w:link w:val="Kop1Char"/>
+    <w:basedOn w:val="Normal"/>
+    <w:next w:val="Normal"/>
+    <w:link w:val="Heading1Char"/>
     <w:uiPriority w:val="9"/>
     <w:qFormat/>
     <w:rsid w:val="00F51C60"/>
@@ -1370,11 +1540,11 @@
       <w:szCs w:val="32"/>
     </w:rPr>
   </w:style>
-  <w:style w:type="paragraph" w:styleId="Kop2">
+  <w:style w:type="paragraph" w:styleId="Heading2">
     <w:name w:val="heading 2"/>
-    <w:basedOn w:val="Standaard"/>
-    <w:next w:val="Standaard"/>
-    <w:link w:val="Kop2Char"/>
+    <w:basedOn w:val="Normal"/>
+    <w:next w:val="Normal"/>
+    <w:link w:val="Heading2Char"/>
     <w:uiPriority w:val="9"/>
     <w:semiHidden/>
     <w:unhideWhenUsed/>
@@ -1393,11 +1563,11 @@
       <w:szCs w:val="26"/>
     </w:rPr>
   </w:style>
-  <w:style w:type="paragraph" w:styleId="Kop3">
+  <w:style w:type="paragraph" w:styleId="Heading3">
     <w:name w:val="heading 3"/>
-    <w:basedOn w:val="Standaard"/>
-    <w:next w:val="Standaard"/>
-    <w:link w:val="Kop3Char"/>
+    <w:basedOn w:val="Normal"/>
+    <w:next w:val="Normal"/>
+    <w:link w:val="Heading3Char"/>
     <w:uiPriority w:val="9"/>
     <w:semiHidden/>
     <w:unhideWhenUsed/>
@@ -1416,13 +1586,13 @@
       <w:szCs w:val="24"/>
     </w:rPr>
   </w:style>
-  <w:style w:type="character" w:default="1" w:styleId="Standaardalinea-lettertype">
+  <w:style w:type="character" w:default="1" w:styleId="DefaultParagraphFont">
     <w:name w:val="Default Paragraph Font"/>
     <w:uiPriority w:val="1"/>
     <w:semiHidden/>
     <w:unhideWhenUsed/>
   </w:style>
-  <w:style w:type="table" w:default="1" w:styleId="Standaardtabel">
+  <w:style w:type="table" w:default="1" w:styleId="TableNormal">
     <w:name w:val="Normal Table"/>
     <w:uiPriority w:val="99"/>
     <w:semiHidden/>
@@ -1437,16 +1607,16 @@
       </w:tblCellMar>
     </w:tblPr>
   </w:style>
-  <w:style w:type="numbering" w:default="1" w:styleId="Geenlijst">
+  <w:style w:type="numbering" w:default="1" w:styleId="NoList">
     <w:name w:val="No List"/>
     <w:uiPriority w:val="99"/>
     <w:semiHidden/>
     <w:unhideWhenUsed/>
   </w:style>
-  <w:style w:type="character" w:customStyle="1" w:styleId="Kop2Char">
-    <w:name w:val="Kop 2 Char"/>
-    <w:basedOn w:val="Standaardalinea-lettertype"/>
-    <w:link w:val="Kop2"/>
+  <w:style w:type="character" w:customStyle="1" w:styleId="Heading2Char">
+    <w:name w:val="Heading 2 Char"/>
+    <w:basedOn w:val="DefaultParagraphFont"/>
+    <w:link w:val="Heading2"/>
     <w:uiPriority w:val="9"/>
     <w:semiHidden/>
     <w:rsid w:val="00F51C60"/>
@@ -1458,10 +1628,10 @@
       <w:lang w:val="en-US"/>
     </w:rPr>
   </w:style>
-  <w:style w:type="character" w:customStyle="1" w:styleId="Kop3Char">
-    <w:name w:val="Kop 3 Char"/>
-    <w:basedOn w:val="Standaardalinea-lettertype"/>
-    <w:link w:val="Kop3"/>
+  <w:style w:type="character" w:customStyle="1" w:styleId="Heading3Char">
+    <w:name w:val="Heading 3 Char"/>
+    <w:basedOn w:val="DefaultParagraphFont"/>
+    <w:link w:val="Heading3"/>
     <w:uiPriority w:val="9"/>
     <w:semiHidden/>
     <w:rsid w:val="00F51C60"/>
@@ -1475,7 +1645,7 @@
   </w:style>
   <w:style w:type="character" w:styleId="Hyperlink">
     <w:name w:val="Hyperlink"/>
-    <w:basedOn w:val="Standaardalinea-lettertype"/>
+    <w:basedOn w:val="DefaultParagraphFont"/>
     <w:uiPriority w:val="99"/>
     <w:unhideWhenUsed/>
     <w:rsid w:val="00F51C60"/>
@@ -1484,17 +1654,17 @@
       <w:u w:val="single"/>
     </w:rPr>
   </w:style>
-  <w:style w:type="character" w:customStyle="1" w:styleId="GeenafstandChar">
-    <w:name w:val="Geen afstand Char"/>
-    <w:basedOn w:val="Standaardalinea-lettertype"/>
-    <w:link w:val="Geenafstand"/>
+  <w:style w:type="character" w:customStyle="1" w:styleId="NoSpacingChar">
+    <w:name w:val="No Spacing Char"/>
+    <w:basedOn w:val="DefaultParagraphFont"/>
+    <w:link w:val="NoSpacing"/>
     <w:uiPriority w:val="1"/>
     <w:locked/>
     <w:rsid w:val="00F51C60"/>
   </w:style>
-  <w:style w:type="paragraph" w:styleId="Geenafstand">
+  <w:style w:type="paragraph" w:styleId="NoSpacing">
     <w:name w:val="No Spacing"/>
-    <w:link w:val="GeenafstandChar"/>
+    <w:link w:val="NoSpacingChar"/>
     <w:uiPriority w:val="1"/>
     <w:qFormat/>
     <w:rsid w:val="00F51C60"/>
@@ -1504,7 +1674,7 @@
   </w:style>
   <w:style w:type="paragraph" w:customStyle="1" w:styleId="textbox">
     <w:name w:val="textbox"/>
-    <w:basedOn w:val="Standaard"/>
+    <w:basedOn w:val="Normal"/>
     <w:rsid w:val="00F51C60"/>
     <w:pPr>
       <w:spacing w:before="100" w:beforeAutospacing="1" w:after="100" w:afterAutospacing="1" w:line="240" w:lineRule="auto"/>
@@ -1515,9 +1685,9 @@
       <w:szCs w:val="24"/>
     </w:rPr>
   </w:style>
-  <w:style w:type="table" w:styleId="Tabelraster">
+  <w:style w:type="table" w:styleId="TableGrid">
     <w:name w:val="Table Grid"/>
-    <w:basedOn w:val="Standaardtabel"/>
+    <w:basedOn w:val="TableNormal"/>
     <w:uiPriority w:val="39"/>
     <w:rsid w:val="00F51C60"/>
     <w:pPr>
@@ -1534,9 +1704,9 @@
       </w:tblBorders>
     </w:tblPr>
   </w:style>
-  <w:style w:type="table" w:styleId="Rastertabel3-Accent3">
+  <w:style w:type="table" w:styleId="GridTable3-Accent3">
     <w:name w:val="Grid Table 3 Accent 3"/>
-    <w:basedOn w:val="Standaardtabel"/>
+    <w:basedOn w:val="TableNormal"/>
     <w:uiPriority w:val="48"/>
     <w:rsid w:val="00F51C60"/>
     <w:pPr>
@@ -1670,10 +1840,10 @@
       </w:tcPr>
     </w:tblStylePr>
   </w:style>
-  <w:style w:type="character" w:customStyle="1" w:styleId="Kop1Char">
-    <w:name w:val="Kop 1 Char"/>
-    <w:basedOn w:val="Standaardalinea-lettertype"/>
-    <w:link w:val="Kop1"/>
+  <w:style w:type="character" w:customStyle="1" w:styleId="Heading1Char">
+    <w:name w:val="Heading 1 Char"/>
+    <w:basedOn w:val="DefaultParagraphFont"/>
+    <w:link w:val="Heading1"/>
     <w:uiPriority w:val="9"/>
     <w:rsid w:val="00F51C60"/>
     <w:rPr>
@@ -1684,10 +1854,10 @@
       <w:lang w:val="en-US"/>
     </w:rPr>
   </w:style>
-  <w:style w:type="paragraph" w:styleId="Kopvaninhoudsopgave">
+  <w:style w:type="paragraph" w:styleId="TOCHeading">
     <w:name w:val="TOC Heading"/>
-    <w:basedOn w:val="Kop1"/>
-    <w:next w:val="Standaard"/>
+    <w:basedOn w:val="Heading1"/>
+    <w:next w:val="Normal"/>
     <w:uiPriority w:val="39"/>
     <w:unhideWhenUsed/>
     <w:qFormat/>
@@ -1700,10 +1870,10 @@
       <w:lang w:val="nl-NL" w:eastAsia="nl-NL"/>
     </w:rPr>
   </w:style>
-  <w:style w:type="paragraph" w:styleId="Inhopg3">
+  <w:style w:type="paragraph" w:styleId="TOC3">
     <w:name w:val="toc 3"/>
-    <w:basedOn w:val="Standaard"/>
-    <w:next w:val="Standaard"/>
+    <w:basedOn w:val="Normal"/>
+    <w:next w:val="Normal"/>
     <w:autoRedefine/>
     <w:uiPriority w:val="39"/>
     <w:unhideWhenUsed/>
@@ -1713,9 +1883,9 @@
       <w:ind w:left="440"/>
     </w:pPr>
   </w:style>
-  <w:style w:type="character" w:styleId="GevolgdeHyperlink">
+  <w:style w:type="character" w:styleId="FollowedHyperlink">
     <w:name w:val="FollowedHyperlink"/>
-    <w:basedOn w:val="Standaardalinea-lettertype"/>
+    <w:basedOn w:val="DefaultParagraphFont"/>
     <w:uiPriority w:val="99"/>
     <w:semiHidden/>
     <w:unhideWhenUsed/>
@@ -1725,10 +1895,10 @@
       <w:u w:val="single"/>
     </w:rPr>
   </w:style>
-  <w:style w:type="character" w:customStyle="1" w:styleId="TitelChar">
-    <w:name w:val="Titel Char"/>
-    <w:basedOn w:val="Standaardalinea-lettertype"/>
-    <w:link w:val="Titel"/>
+  <w:style w:type="character" w:customStyle="1" w:styleId="TitleChar">
+    <w:name w:val="Title Char"/>
+    <w:basedOn w:val="DefaultParagraphFont"/>
+    <w:link w:val="Title"/>
     <w:uiPriority w:val="10"/>
     <w:rsid w:val="00A50D81"/>
     <w:rPr>
@@ -1739,11 +1909,11 @@
       <w:szCs w:val="56"/>
     </w:rPr>
   </w:style>
-  <w:style w:type="paragraph" w:styleId="Titel">
+  <w:style w:type="paragraph" w:styleId="Title">
     <w:name w:val="Title"/>
-    <w:basedOn w:val="Standaard"/>
-    <w:next w:val="Standaard"/>
-    <w:link w:val="TitelChar"/>
+    <w:basedOn w:val="Normal"/>
+    <w:next w:val="Normal"/>
+    <w:link w:val="TitleChar"/>
     <w:uiPriority w:val="10"/>
     <w:qFormat/>
     <w:rsid w:val="00A50D81"/>
@@ -1762,7 +1932,7 @@
   </w:style>
   <w:style w:type="character" w:customStyle="1" w:styleId="TitleChar1">
     <w:name w:val="Title Char1"/>
-    <w:basedOn w:val="Standaardalinea-lettertype"/>
+    <w:basedOn w:val="DefaultParagraphFont"/>
     <w:uiPriority w:val="10"/>
     <w:rsid w:val="00A50D81"/>
     <w:rPr>
@@ -1774,10 +1944,10 @@
       <w:lang w:val="en-US"/>
     </w:rPr>
   </w:style>
-  <w:style w:type="paragraph" w:styleId="Inhopg1">
+  <w:style w:type="paragraph" w:styleId="TOC1">
     <w:name w:val="toc 1"/>
-    <w:basedOn w:val="Standaard"/>
-    <w:next w:val="Standaard"/>
+    <w:basedOn w:val="Normal"/>
+    <w:next w:val="Normal"/>
     <w:autoRedefine/>
     <w:uiPriority w:val="39"/>
     <w:unhideWhenUsed/>
@@ -1786,10 +1956,10 @@
       <w:spacing w:after="100" w:line="259" w:lineRule="auto"/>
     </w:pPr>
   </w:style>
-  <w:style w:type="paragraph" w:styleId="Inhopg2">
+  <w:style w:type="paragraph" w:styleId="TOC2">
     <w:name w:val="toc 2"/>
-    <w:basedOn w:val="Standaard"/>
-    <w:next w:val="Standaard"/>
+    <w:basedOn w:val="Normal"/>
+    <w:next w:val="Normal"/>
     <w:autoRedefine/>
     <w:uiPriority w:val="39"/>
     <w:unhideWhenUsed/>
@@ -1799,11 +1969,11 @@
       <w:ind w:left="220"/>
     </w:pPr>
   </w:style>
-  <w:style w:type="paragraph" w:styleId="Ondertitel">
+  <w:style w:type="paragraph" w:styleId="Subtitle">
     <w:name w:val="Subtitle"/>
-    <w:basedOn w:val="Standaard"/>
-    <w:next w:val="Standaard"/>
-    <w:link w:val="OndertitelChar"/>
+    <w:basedOn w:val="Normal"/>
+    <w:next w:val="Normal"/>
+    <w:link w:val="SubtitleChar"/>
     <w:uiPriority w:val="11"/>
     <w:qFormat/>
     <w:rsid w:val="00A50D81"/>
@@ -1819,10 +1989,10 @@
       <w:spacing w:val="15"/>
     </w:rPr>
   </w:style>
-  <w:style w:type="character" w:customStyle="1" w:styleId="OndertitelChar">
-    <w:name w:val="Ondertitel Char"/>
-    <w:basedOn w:val="Standaardalinea-lettertype"/>
-    <w:link w:val="Ondertitel"/>
+  <w:style w:type="character" w:customStyle="1" w:styleId="SubtitleChar">
+    <w:name w:val="Subtitle Char"/>
+    <w:basedOn w:val="DefaultParagraphFont"/>
+    <w:link w:val="Subtitle"/>
     <w:uiPriority w:val="11"/>
     <w:rsid w:val="00A50D81"/>
     <w:rPr>
@@ -1832,10 +2002,10 @@
       <w:lang w:val="en-US"/>
     </w:rPr>
   </w:style>
-  <w:style w:type="paragraph" w:styleId="Ballontekst">
+  <w:style w:type="paragraph" w:styleId="BalloonText">
     <w:name w:val="Balloon Text"/>
-    <w:basedOn w:val="Standaard"/>
-    <w:link w:val="BallontekstChar"/>
+    <w:basedOn w:val="Normal"/>
+    <w:link w:val="BalloonTextChar"/>
     <w:uiPriority w:val="99"/>
     <w:semiHidden/>
     <w:unhideWhenUsed/>
@@ -1849,10 +2019,10 @@
       <w:szCs w:val="18"/>
     </w:rPr>
   </w:style>
-  <w:style w:type="character" w:customStyle="1" w:styleId="BallontekstChar">
-    <w:name w:val="Ballontekst Char"/>
-    <w:basedOn w:val="Standaardalinea-lettertype"/>
-    <w:link w:val="Ballontekst"/>
+  <w:style w:type="character" w:customStyle="1" w:styleId="BalloonTextChar">
+    <w:name w:val="Balloon Text Char"/>
+    <w:basedOn w:val="DefaultParagraphFont"/>
+    <w:link w:val="BalloonText"/>
     <w:uiPriority w:val="99"/>
     <w:semiHidden/>
     <w:rsid w:val="00F016E8"/>
@@ -2166,7 +2336,7 @@
 </file>
 
 <file path=customXml/itemProps1.xml><?xml version="1.0" encoding="utf-8"?>
-<ds:datastoreItem xmlns:ds="http://schemas.openxmlformats.org/officeDocument/2006/customXml" ds:itemID="{BBA36EE8-BB7C-4D81-88DF-0CF3AAE38AEA}">
+<ds:datastoreItem xmlns:ds="http://schemas.openxmlformats.org/officeDocument/2006/customXml" ds:itemID="{CA97DE74-4EE9-465E-BE1E-9CC88209F5C4}">
   <ds:schemaRefs>
     <ds:schemaRef ds:uri="http://schemas.openxmlformats.org/officeDocument/2006/bibliography"/>
   </ds:schemaRefs>

</xml_diff>